<commit_message>
updated word and excel docs
</commit_message>
<xml_diff>
--- a/Numpy.cheatsheet.docx
+++ b/Numpy.cheatsheet.docx
@@ -1,6 +1,6 @@
 
 <file path=word/document.xml><?xml version="1.0" encoding="utf-8"?>
-<w:document xmlns:wpc="http://schemas.microsoft.com/office/word/2010/wordprocessingCanvas" xmlns:mc="http://schemas.openxmlformats.org/markup-compatibility/2006" xmlns:o="urn:schemas-microsoft-com:office:office" xmlns:r="http://schemas.openxmlformats.org/officeDocument/2006/relationships" xmlns:m="http://schemas.openxmlformats.org/officeDocument/2006/math" xmlns:v="urn:schemas-microsoft-com:vml" xmlns:wp14="http://schemas.microsoft.com/office/word/2010/wordprocessingDrawing" xmlns:wp="http://schemas.openxmlformats.org/drawingml/2006/wordprocessingDrawing" xmlns:w10="urn:schemas-microsoft-com:office:word" xmlns:w="http://schemas.openxmlformats.org/wordprocessingml/2006/main" xmlns:w14="http://schemas.microsoft.com/office/word/2010/wordml" xmlns:w15="http://schemas.microsoft.com/office/word/2012/wordml" xmlns:wpg="http://schemas.microsoft.com/office/word/2010/wordprocessingGroup" xmlns:wpi="http://schemas.microsoft.com/office/word/2010/wordprocessingInk" xmlns:wne="http://schemas.microsoft.com/office/word/2006/wordml" xmlns:wps="http://schemas.microsoft.com/office/word/2010/wordprocessingShape" mc:Ignorable="w14 w15 wp14">
+<w:document xmlns:wpc="http://schemas.microsoft.com/office/word/2010/wordprocessingCanvas" xmlns:cx="http://schemas.microsoft.com/office/drawing/2014/chartex" xmlns:cx1="http://schemas.microsoft.com/office/drawing/2015/9/8/chartex" xmlns:cx2="http://schemas.microsoft.com/office/drawing/2015/10/21/chartex" xmlns:cx3="http://schemas.microsoft.com/office/drawing/2016/5/9/chartex" xmlns:cx4="http://schemas.microsoft.com/office/drawing/2016/5/10/chartex" xmlns:cx5="http://schemas.microsoft.com/office/drawing/2016/5/11/chartex" xmlns:cx6="http://schemas.microsoft.com/office/drawing/2016/5/12/chartex" xmlns:cx7="http://schemas.microsoft.com/office/drawing/2016/5/13/chartex" xmlns:cx8="http://schemas.microsoft.com/office/drawing/2016/5/14/chartex" xmlns:mc="http://schemas.openxmlformats.org/markup-compatibility/2006" xmlns:aink="http://schemas.microsoft.com/office/drawing/2016/ink" xmlns:am3d="http://schemas.microsoft.com/office/drawing/2017/model3d" xmlns:o="urn:schemas-microsoft-com:office:office" xmlns:r="http://schemas.openxmlformats.org/officeDocument/2006/relationships" xmlns:m="http://schemas.openxmlformats.org/officeDocument/2006/math" xmlns:v="urn:schemas-microsoft-com:vml" xmlns:wp14="http://schemas.microsoft.com/office/word/2010/wordprocessingDrawing" xmlns:wp="http://schemas.openxmlformats.org/drawingml/2006/wordprocessingDrawing" xmlns:w10="urn:schemas-microsoft-com:office:word" xmlns:w="http://schemas.openxmlformats.org/wordprocessingml/2006/main" xmlns:w14="http://schemas.microsoft.com/office/word/2010/wordml" xmlns:w15="http://schemas.microsoft.com/office/word/2012/wordml" xmlns:w16cex="http://schemas.microsoft.com/office/word/2018/wordml/cex" xmlns:w16cid="http://schemas.microsoft.com/office/word/2016/wordml/cid" xmlns:w16="http://schemas.microsoft.com/office/word/2018/wordml" xmlns:w16se="http://schemas.microsoft.com/office/word/2015/wordml/symex" xmlns:wpg="http://schemas.microsoft.com/office/word/2010/wordprocessingGroup" xmlns:wpi="http://schemas.microsoft.com/office/word/2010/wordprocessingInk" xmlns:wne="http://schemas.microsoft.com/office/word/2006/wordml" xmlns:wps="http://schemas.microsoft.com/office/word/2010/wordprocessingShape" mc:Ignorable="w14 w15 w16se w16cid w16 w16cex wp14">
   <w:body>
     <w:tbl>
       <w:tblPr>
@@ -317,7 +317,10 @@
               <w:t xml:space="preserve">SEQUENTIAL </w:t>
             </w:r>
             <w:r>
-              <w:t>NUMPY ARRAYS FROM A RANGE</w:t>
+              <w:t>NUMPY ARRAYS FROM ARANGE</w:t>
+            </w:r>
+            <w:r>
+              <w:t xml:space="preserve"> FUNCTION</w:t>
             </w:r>
           </w:p>
         </w:tc>
@@ -599,20 +602,20 @@
           </w:tcPr>
           <w:p>
             <w:proofErr w:type="spellStart"/>
+            <w:r>
+              <w:t>arr</w:t>
+            </w:r>
+            <w:proofErr w:type="spellEnd"/>
+            <w:r>
+              <w:t xml:space="preserve"> = </w:t>
+            </w:r>
+            <w:proofErr w:type="spellStart"/>
             <w:proofErr w:type="gramStart"/>
             <w:r>
-              <w:t>arr</w:t>
+              <w:t>np.arange</w:t>
             </w:r>
             <w:proofErr w:type="spellEnd"/>
             <w:proofErr w:type="gramEnd"/>
-            <w:r>
-              <w:t xml:space="preserve"> = </w:t>
-            </w:r>
-            <w:proofErr w:type="spellStart"/>
-            <w:r>
-              <w:t>np.arange</w:t>
-            </w:r>
-            <w:proofErr w:type="spellEnd"/>
             <w:r>
               <w:t xml:space="preserve">(10)  # Stop is 10, start is 0, and step is 1! </w:t>
             </w:r>
@@ -831,7 +834,11 @@
           <w:tcPr>
             <w:tcW w:w="1604" w:type="pct"/>
           </w:tcPr>
-          <w:p/>
+          <w:p>
+            <w:r>
+              <w:t>Inconsistency using float steps</w:t>
+            </w:r>
+          </w:p>
         </w:tc>
         <w:tc>
           <w:tcPr>
@@ -859,31 +866,281 @@
           <w:tcPr>
             <w:tcW w:w="186" w:type="pct"/>
           </w:tcPr>
-          <w:p/>
-        </w:tc>
-        <w:tc>
-          <w:tcPr>
-            <w:tcW w:w="1604" w:type="pct"/>
-          </w:tcPr>
-          <w:p/>
-        </w:tc>
-        <w:tc>
-          <w:tcPr>
-            <w:tcW w:w="1277" w:type="pct"/>
-          </w:tcPr>
-          <w:p/>
-        </w:tc>
-        <w:tc>
-          <w:tcPr>
-            <w:tcW w:w="1933" w:type="pct"/>
-          </w:tcPr>
-          <w:p/>
+          <w:p>
+            <w:r>
+              <w:t>3</w:t>
+            </w:r>
+          </w:p>
+        </w:tc>
+        <w:tc>
+          <w:tcPr>
+            <w:tcW w:w="4814" w:type="pct"/>
+            <w:gridSpan w:val="3"/>
+            <w:shd w:val="clear" w:color="auto" w:fill="FFF2CC" w:themeFill="accent4" w:themeFillTint="33"/>
+          </w:tcPr>
+          <w:p>
+            <w:r>
+              <w:t xml:space="preserve">CREATING </w:t>
+            </w:r>
+            <w:r>
+              <w:t xml:space="preserve">SEQUENTIAL </w:t>
+            </w:r>
+            <w:r>
+              <w:t xml:space="preserve">NUMPY ARRAYS FROM </w:t>
+            </w:r>
+            <w:r>
+              <w:t>LINSPACE</w:t>
+            </w:r>
+          </w:p>
         </w:tc>
       </w:tr>
       <w:tr>
         <w:tc>
           <w:tcPr>
             <w:tcW w:w="186" w:type="pct"/>
+          </w:tcPr>
+          <w:p>
+            <w:r>
+              <w:t>3.1</w:t>
+            </w:r>
+          </w:p>
+        </w:tc>
+        <w:tc>
+          <w:tcPr>
+            <w:tcW w:w="1604" w:type="pct"/>
+          </w:tcPr>
+          <w:p>
+            <w:r>
+              <w:t xml:space="preserve">understand parameters of </w:t>
+            </w:r>
+            <w:proofErr w:type="spellStart"/>
+            <w:proofErr w:type="gramStart"/>
+            <w:r>
+              <w:t>np.array</w:t>
+            </w:r>
+            <w:proofErr w:type="spellEnd"/>
+            <w:proofErr w:type="gramEnd"/>
+            <w:r>
+              <w:t>() function</w:t>
+            </w:r>
+          </w:p>
+        </w:tc>
+        <w:tc>
+          <w:tcPr>
+            <w:tcW w:w="1277" w:type="pct"/>
+          </w:tcPr>
+          <w:p>
+            <w:r>
+              <w:t xml:space="preserve">full command for using </w:t>
+            </w:r>
+            <w:proofErr w:type="spellStart"/>
+            <w:proofErr w:type="gramStart"/>
+            <w:r>
+              <w:t>np.</w:t>
+            </w:r>
+            <w:r>
+              <w:t>linspace</w:t>
+            </w:r>
+            <w:proofErr w:type="spellEnd"/>
+            <w:proofErr w:type="gramEnd"/>
+            <w:r>
+              <w:t>() function</w:t>
+            </w:r>
+          </w:p>
+        </w:tc>
+        <w:tc>
+          <w:tcPr>
+            <w:tcW w:w="1933" w:type="pct"/>
+          </w:tcPr>
+          <w:p/>
+        </w:tc>
+      </w:tr>
+      <w:tr>
+        <w:tc>
+          <w:tcPr>
+            <w:tcW w:w="186" w:type="pct"/>
+          </w:tcPr>
+          <w:p/>
+        </w:tc>
+        <w:tc>
+          <w:tcPr>
+            <w:tcW w:w="1604" w:type="pct"/>
+          </w:tcPr>
+          <w:p/>
+        </w:tc>
+        <w:tc>
+          <w:tcPr>
+            <w:tcW w:w="1277" w:type="pct"/>
+          </w:tcPr>
+          <w:p/>
+        </w:tc>
+        <w:tc>
+          <w:tcPr>
+            <w:tcW w:w="1933" w:type="pct"/>
+          </w:tcPr>
+          <w:p/>
+        </w:tc>
+      </w:tr>
+      <w:tr>
+        <w:tc>
+          <w:tcPr>
+            <w:tcW w:w="186" w:type="pct"/>
+          </w:tcPr>
+          <w:p/>
+        </w:tc>
+        <w:tc>
+          <w:tcPr>
+            <w:tcW w:w="1604" w:type="pct"/>
+          </w:tcPr>
+          <w:p/>
+        </w:tc>
+        <w:tc>
+          <w:tcPr>
+            <w:tcW w:w="1277" w:type="pct"/>
+          </w:tcPr>
+          <w:p/>
+        </w:tc>
+        <w:tc>
+          <w:tcPr>
+            <w:tcW w:w="1933" w:type="pct"/>
+          </w:tcPr>
+          <w:p/>
+        </w:tc>
+      </w:tr>
+      <w:tr>
+        <w:tc>
+          <w:tcPr>
+            <w:tcW w:w="186" w:type="pct"/>
+          </w:tcPr>
+          <w:p/>
+        </w:tc>
+        <w:tc>
+          <w:tcPr>
+            <w:tcW w:w="1604" w:type="pct"/>
+          </w:tcPr>
+          <w:p/>
+        </w:tc>
+        <w:tc>
+          <w:tcPr>
+            <w:tcW w:w="1277" w:type="pct"/>
+          </w:tcPr>
+          <w:p/>
+        </w:tc>
+        <w:tc>
+          <w:tcPr>
+            <w:tcW w:w="1933" w:type="pct"/>
+          </w:tcPr>
+          <w:p/>
+        </w:tc>
+      </w:tr>
+      <w:tr>
+        <w:tc>
+          <w:tcPr>
+            <w:tcW w:w="186" w:type="pct"/>
+          </w:tcPr>
+          <w:p/>
+        </w:tc>
+        <w:tc>
+          <w:tcPr>
+            <w:tcW w:w="1604" w:type="pct"/>
+          </w:tcPr>
+          <w:p/>
+        </w:tc>
+        <w:tc>
+          <w:tcPr>
+            <w:tcW w:w="1277" w:type="pct"/>
+          </w:tcPr>
+          <w:p/>
+        </w:tc>
+        <w:tc>
+          <w:tcPr>
+            <w:tcW w:w="1933" w:type="pct"/>
+          </w:tcPr>
+          <w:p/>
+        </w:tc>
+      </w:tr>
+      <w:tr>
+        <w:tc>
+          <w:tcPr>
+            <w:tcW w:w="186" w:type="pct"/>
+          </w:tcPr>
+          <w:p/>
+        </w:tc>
+        <w:tc>
+          <w:tcPr>
+            <w:tcW w:w="1604" w:type="pct"/>
+          </w:tcPr>
+          <w:p/>
+        </w:tc>
+        <w:tc>
+          <w:tcPr>
+            <w:tcW w:w="1277" w:type="pct"/>
+          </w:tcPr>
+          <w:p/>
+        </w:tc>
+        <w:tc>
+          <w:tcPr>
+            <w:tcW w:w="1933" w:type="pct"/>
+          </w:tcPr>
+          <w:p/>
+        </w:tc>
+      </w:tr>
+      <w:tr>
+        <w:tc>
+          <w:tcPr>
+            <w:tcW w:w="186" w:type="pct"/>
+          </w:tcPr>
+          <w:p/>
+        </w:tc>
+        <w:tc>
+          <w:tcPr>
+            <w:tcW w:w="1604" w:type="pct"/>
+          </w:tcPr>
+          <w:p/>
+        </w:tc>
+        <w:tc>
+          <w:tcPr>
+            <w:tcW w:w="1277" w:type="pct"/>
+          </w:tcPr>
+          <w:p/>
+        </w:tc>
+        <w:tc>
+          <w:tcPr>
+            <w:tcW w:w="1933" w:type="pct"/>
+          </w:tcPr>
+          <w:p/>
+        </w:tc>
+      </w:tr>
+      <w:tr>
+        <w:tc>
+          <w:tcPr>
+            <w:tcW w:w="186" w:type="pct"/>
+          </w:tcPr>
+          <w:p/>
+        </w:tc>
+        <w:tc>
+          <w:tcPr>
+            <w:tcW w:w="1604" w:type="pct"/>
+          </w:tcPr>
+          <w:p/>
+        </w:tc>
+        <w:tc>
+          <w:tcPr>
+            <w:tcW w:w="1277" w:type="pct"/>
+          </w:tcPr>
+          <w:p/>
+        </w:tc>
+        <w:tc>
+          <w:tcPr>
+            <w:tcW w:w="1933" w:type="pct"/>
+          </w:tcPr>
+          <w:p/>
+        </w:tc>
+      </w:tr>
+      <w:tr>
+        <w:tc>
+          <w:tcPr>
+            <w:tcW w:w="186" w:type="pct"/>
             <w:shd w:val="clear" w:color="auto" w:fill="D9D9D9" w:themeFill="background1" w:themeFillShade="D9"/>
           </w:tcPr>
           <w:p/>
@@ -948,13 +1205,8 @@
             </w:r>
           </w:p>
           <w:p>
-            <w:proofErr w:type="spellStart"/>
-            <w:r>
-              <w:t>var</w:t>
-            </w:r>
-            <w:proofErr w:type="spellEnd"/>
-            <w:r>
-              <w:t xml:space="preserve"> = "</w:t>
+            <w:r>
+              <w:t>var = "</w:t>
             </w:r>
             <w:proofErr w:type="spellStart"/>
             <w:r>
@@ -980,15 +1232,7 @@
             </w:r>
             <w:proofErr w:type="spellEnd"/>
             <w:r>
-              <w:t>(</w:t>
-            </w:r>
-            <w:proofErr w:type="spellStart"/>
-            <w:r>
-              <w:t>var</w:t>
-            </w:r>
-            <w:proofErr w:type="spellEnd"/>
-            <w:r>
-              <w:t xml:space="preserve">, </w:t>
+              <w:t xml:space="preserve">(var, </w:t>
             </w:r>
             <w:proofErr w:type="spellStart"/>
             <w:r>
@@ -1001,10 +1245,7 @@
           </w:p>
           <w:p>
             <w:r>
-              <w:t xml:space="preserve"> </w:t>
-            </w:r>
-            <w:r>
-              <w:t>print("</w:t>
+              <w:t xml:space="preserve"> print("</w:t>
             </w:r>
             <w:proofErr w:type="spellStart"/>
             <w:r>
@@ -1023,11 +1264,8 @@
               <w:t>)</w:t>
             </w:r>
           </w:p>
-          <w:p>
-            <w:bookmarkStart w:id="0" w:name="_GoBack"/>
-            <w:bookmarkEnd w:id="0"/>
-          </w:p>
           <w:p/>
+          <w:p/>
           <w:p>
             <w:proofErr w:type="spellStart"/>
             <w:r>
@@ -1035,15 +1273,7 @@
             </w:r>
             <w:proofErr w:type="spellEnd"/>
             <w:r>
-              <w:t xml:space="preserve">(start, stop, </w:t>
-            </w:r>
-            <w:proofErr w:type="spellStart"/>
-            <w:r>
-              <w:t>num</w:t>
-            </w:r>
-            <w:proofErr w:type="spellEnd"/>
-            <w:r>
-              <w:t xml:space="preserve">=50, endpoint=True, </w:t>
+              <w:t xml:space="preserve">(start, stop, num=50, endpoint=True, </w:t>
             </w:r>
             <w:proofErr w:type="spellStart"/>
             <w:r>
@@ -1242,15 +1472,7 @@
           </w:tcPr>
           <w:p>
             <w:r>
-              <w:t xml:space="preserve">Load </w:t>
-            </w:r>
-            <w:proofErr w:type="spellStart"/>
-            <w:r>
-              <w:t>NumPy</w:t>
-            </w:r>
-            <w:proofErr w:type="spellEnd"/>
-            <w:r>
-              <w:t xml:space="preserve"> Arrays From Text</w:t>
+              <w:t>Load NumPy Arrays From Text</w:t>
             </w:r>
           </w:p>
           <w:p>
@@ -1290,7 +1512,6 @@
           </w:p>
           <w:p>
             <w:r>
-              <w:lastRenderedPageBreak/>
               <w:t>save()</w:t>
             </w:r>
           </w:p>
@@ -1410,6 +1631,7 @@
           </w:p>
           <w:p>
             <w:r>
+              <w:lastRenderedPageBreak/>
               <w:t># Create a full array</w:t>
             </w:r>
           </w:p>
@@ -1481,7 +1703,6 @@
           <w:p>
             <w:proofErr w:type="spellStart"/>
             <w:r>
-              <w:lastRenderedPageBreak/>
               <w:t>arr</w:t>
             </w:r>
             <w:proofErr w:type="spellEnd"/>
@@ -1614,13 +1835,8 @@
             <w:tcW w:w="2515" w:type="pct"/>
           </w:tcPr>
           <w:p>
-            <w:proofErr w:type="spellStart"/>
-            <w:r>
-              <w:t>NumPy</w:t>
-            </w:r>
-            <w:proofErr w:type="spellEnd"/>
-            <w:r>
-              <w:t xml:space="preserve"> offers you several integer fixed-sized </w:t>
+            <w:r>
+              <w:t xml:space="preserve">NumPy offers you several integer fixed-sized </w:t>
             </w:r>
             <w:proofErr w:type="spellStart"/>
             <w:r>
@@ -4666,7 +4882,6 @@
         </w:rPr>
       </w:pPr>
       <w:proofErr w:type="spellStart"/>
-      <w:proofErr w:type="gramStart"/>
       <w:r>
         <w:rPr>
           <w:rFonts w:ascii="Courier New" w:eastAsia="Times New Roman" w:hAnsi="Courier New" w:cs="Courier New"/>
@@ -4678,7 +4893,6 @@
         <w:t>numpy.rec</w:t>
       </w:r>
       <w:proofErr w:type="spellEnd"/>
-      <w:proofErr w:type="gramEnd"/>
       <w:r>
         <w:rPr>
           <w:rFonts w:ascii="Times New Roman" w:eastAsia="Times New Roman" w:hAnsi="Times New Roman" w:cs="Times New Roman"/>
@@ -4688,6 +4902,7 @@
         <w:t> is the preferred alias for </w:t>
       </w:r>
       <w:proofErr w:type="spellStart"/>
+      <w:proofErr w:type="gramStart"/>
       <w:r>
         <w:rPr>
           <w:rFonts w:ascii="Courier New" w:eastAsia="Times New Roman" w:hAnsi="Courier New" w:cs="Courier New"/>
@@ -4696,7 +4911,18 @@
           <w:sz w:val="23"/>
           <w:szCs w:val="23"/>
         </w:rPr>
-        <w:t>numpy.core.records</w:t>
+        <w:t>numpy.core</w:t>
+      </w:r>
+      <w:proofErr w:type="gramEnd"/>
+      <w:r>
+        <w:rPr>
+          <w:rFonts w:ascii="Courier New" w:eastAsia="Times New Roman" w:hAnsi="Courier New" w:cs="Courier New"/>
+          <w:b/>
+          <w:bCs/>
+          <w:sz w:val="23"/>
+          <w:szCs w:val="23"/>
+        </w:rPr>
+        <w:t>.records</w:t>
       </w:r>
       <w:proofErr w:type="spellEnd"/>
       <w:r>
@@ -4758,27 +4984,7 @@
                 <w:sz w:val="24"/>
                 <w:szCs w:val="24"/>
               </w:rPr>
-              <w:t>(</w:t>
-            </w:r>
-            <w:proofErr w:type="spellStart"/>
-            <w:r>
-              <w:rPr>
-                <w:rFonts w:ascii="Times New Roman" w:eastAsia="Times New Roman" w:hAnsi="Times New Roman" w:cs="Times New Roman"/>
-                <w:color w:val="212529"/>
-                <w:sz w:val="24"/>
-                <w:szCs w:val="24"/>
-              </w:rPr>
-              <w:t>obj</w:t>
-            </w:r>
-            <w:proofErr w:type="spellEnd"/>
-            <w:r>
-              <w:rPr>
-                <w:rFonts w:ascii="Times New Roman" w:eastAsia="Times New Roman" w:hAnsi="Times New Roman" w:cs="Times New Roman"/>
-                <w:color w:val="212529"/>
-                <w:sz w:val="24"/>
-                <w:szCs w:val="24"/>
-              </w:rPr>
-              <w:t>[, </w:t>
+              <w:t>(obj[, </w:t>
             </w:r>
             <w:proofErr w:type="spellStart"/>
             <w:r>
@@ -5341,6 +5547,7 @@
         </w:rPr>
         <w:fldChar w:fldCharType="separate"/>
       </w:r>
+      <w:proofErr w:type="gramStart"/>
       <w:r>
         <w:rPr>
           <w:rFonts w:ascii="Courier New" w:eastAsia="Times New Roman" w:hAnsi="Courier New" w:cs="Courier New"/>
@@ -5354,6 +5561,7 @@
         <w:t>numpy.char</w:t>
       </w:r>
       <w:proofErr w:type="spellEnd"/>
+      <w:proofErr w:type="gramEnd"/>
       <w:r>
         <w:rPr>
           <w:rFonts w:ascii="var(--pst-font-family-heading)" w:eastAsia="Times New Roman" w:hAnsi="var(--pst-font-family-heading)" w:cs="Times New Roman"/>
@@ -5502,27 +5710,7 @@
                 <w:sz w:val="24"/>
                 <w:szCs w:val="24"/>
               </w:rPr>
-              <w:t>(</w:t>
-            </w:r>
-            <w:proofErr w:type="spellStart"/>
-            <w:r>
-              <w:rPr>
-                <w:rFonts w:ascii="Times New Roman" w:eastAsia="Times New Roman" w:hAnsi="Times New Roman" w:cs="Times New Roman"/>
-                <w:color w:val="212529"/>
-                <w:sz w:val="24"/>
-                <w:szCs w:val="24"/>
-              </w:rPr>
-              <w:t>obj</w:t>
-            </w:r>
-            <w:proofErr w:type="spellEnd"/>
-            <w:r>
-              <w:rPr>
-                <w:rFonts w:ascii="Times New Roman" w:eastAsia="Times New Roman" w:hAnsi="Times New Roman" w:cs="Times New Roman"/>
-                <w:color w:val="212529"/>
-                <w:sz w:val="24"/>
-                <w:szCs w:val="24"/>
-              </w:rPr>
-              <w:t>[, </w:t>
+              <w:t>(obj[, </w:t>
             </w:r>
             <w:proofErr w:type="spellStart"/>
             <w:r>
@@ -5669,27 +5857,7 @@
                 <w:sz w:val="24"/>
                 <w:szCs w:val="24"/>
               </w:rPr>
-              <w:t>(</w:t>
-            </w:r>
-            <w:proofErr w:type="spellStart"/>
-            <w:r>
-              <w:rPr>
-                <w:rFonts w:ascii="Times New Roman" w:eastAsia="Times New Roman" w:hAnsi="Times New Roman" w:cs="Times New Roman"/>
-                <w:color w:val="212529"/>
-                <w:sz w:val="24"/>
-                <w:szCs w:val="24"/>
-              </w:rPr>
-              <w:t>obj</w:t>
-            </w:r>
-            <w:proofErr w:type="spellEnd"/>
-            <w:r>
-              <w:rPr>
-                <w:rFonts w:ascii="Times New Roman" w:eastAsia="Times New Roman" w:hAnsi="Times New Roman" w:cs="Times New Roman"/>
-                <w:color w:val="212529"/>
-                <w:sz w:val="24"/>
-                <w:szCs w:val="24"/>
-              </w:rPr>
-              <w:t>[, </w:t>
+              <w:t>(obj[, </w:t>
             </w:r>
             <w:proofErr w:type="spellStart"/>
             <w:r>
@@ -5963,27 +6131,7 @@
                 <w:sz w:val="24"/>
                 <w:szCs w:val="24"/>
               </w:rPr>
-              <w:t>(start, stop[, </w:t>
-            </w:r>
-            <w:proofErr w:type="spellStart"/>
-            <w:r>
-              <w:rPr>
-                <w:rFonts w:ascii="Times New Roman" w:eastAsia="Times New Roman" w:hAnsi="Times New Roman" w:cs="Times New Roman"/>
-                <w:color w:val="212529"/>
-                <w:sz w:val="24"/>
-                <w:szCs w:val="24"/>
-              </w:rPr>
-              <w:t>num</w:t>
-            </w:r>
-            <w:proofErr w:type="spellEnd"/>
-            <w:r>
-              <w:rPr>
-                <w:rFonts w:ascii="Times New Roman" w:eastAsia="Times New Roman" w:hAnsi="Times New Roman" w:cs="Times New Roman"/>
-                <w:color w:val="212529"/>
-                <w:sz w:val="24"/>
-                <w:szCs w:val="24"/>
-              </w:rPr>
-              <w:t>, endpoint, ...])</w:t>
+              <w:t>(start, stop[, num, endpoint, ...])</w:t>
             </w:r>
           </w:p>
         </w:tc>
@@ -6051,27 +6199,7 @@
                 <w:sz w:val="24"/>
                 <w:szCs w:val="24"/>
               </w:rPr>
-              <w:t>(start, stop[, </w:t>
-            </w:r>
-            <w:proofErr w:type="spellStart"/>
-            <w:r>
-              <w:rPr>
-                <w:rFonts w:ascii="Times New Roman" w:eastAsia="Times New Roman" w:hAnsi="Times New Roman" w:cs="Times New Roman"/>
-                <w:color w:val="212529"/>
-                <w:sz w:val="24"/>
-                <w:szCs w:val="24"/>
-              </w:rPr>
-              <w:t>num</w:t>
-            </w:r>
-            <w:proofErr w:type="spellEnd"/>
-            <w:r>
-              <w:rPr>
-                <w:rFonts w:ascii="Times New Roman" w:eastAsia="Times New Roman" w:hAnsi="Times New Roman" w:cs="Times New Roman"/>
-                <w:color w:val="212529"/>
-                <w:sz w:val="24"/>
-                <w:szCs w:val="24"/>
-              </w:rPr>
-              <w:t>, endpoint, base, ...])</w:t>
+              <w:t>(start, stop[, num, endpoint, base, ...])</w:t>
             </w:r>
           </w:p>
         </w:tc>
@@ -6142,27 +6270,7 @@
                 <w:sz w:val="24"/>
                 <w:szCs w:val="24"/>
               </w:rPr>
-              <w:t>(start, stop[, </w:t>
-            </w:r>
-            <w:proofErr w:type="spellStart"/>
-            <w:r>
-              <w:rPr>
-                <w:rFonts w:ascii="Times New Roman" w:eastAsia="Times New Roman" w:hAnsi="Times New Roman" w:cs="Times New Roman"/>
-                <w:color w:val="212529"/>
-                <w:sz w:val="24"/>
-                <w:szCs w:val="24"/>
-              </w:rPr>
-              <w:t>num</w:t>
-            </w:r>
-            <w:proofErr w:type="spellEnd"/>
-            <w:r>
-              <w:rPr>
-                <w:rFonts w:ascii="Times New Roman" w:eastAsia="Times New Roman" w:hAnsi="Times New Roman" w:cs="Times New Roman"/>
-                <w:color w:val="212529"/>
-                <w:sz w:val="24"/>
-                <w:szCs w:val="24"/>
-              </w:rPr>
-              <w:t>, endpoint, ...])</w:t>
+              <w:t>(start, stop[, num, endpoint, ...])</w:t>
             </w:r>
           </w:p>
         </w:tc>
@@ -6312,7 +6420,6 @@
               </w:rPr>
             </w:pPr>
             <w:proofErr w:type="spellStart"/>
-            <w:proofErr w:type="gramStart"/>
             <w:r>
               <w:rPr>
                 <w:rFonts w:ascii="Times New Roman" w:eastAsia="Times New Roman" w:hAnsi="Times New Roman" w:cs="Times New Roman"/>
@@ -6325,7 +6432,6 @@
               <w:t>nd_grid</w:t>
             </w:r>
             <w:proofErr w:type="spellEnd"/>
-            <w:proofErr w:type="gramEnd"/>
             <w:r>
               <w:rPr>
                 <w:rFonts w:ascii="Times New Roman" w:eastAsia="Times New Roman" w:hAnsi="Times New Roman" w:cs="Times New Roman"/>
@@ -6406,7 +6512,6 @@
               </w:rPr>
             </w:pPr>
             <w:proofErr w:type="spellStart"/>
-            <w:proofErr w:type="gramStart"/>
             <w:r>
               <w:rPr>
                 <w:rFonts w:ascii="Times New Roman" w:eastAsia="Times New Roman" w:hAnsi="Times New Roman" w:cs="Times New Roman"/>
@@ -6419,7 +6524,6 @@
               <w:t>nd_grid</w:t>
             </w:r>
             <w:proofErr w:type="spellEnd"/>
-            <w:proofErr w:type="gramEnd"/>
             <w:r>
               <w:rPr>
                 <w:rFonts w:ascii="Times New Roman" w:eastAsia="Times New Roman" w:hAnsi="Times New Roman" w:cs="Times New Roman"/>
@@ -7107,27 +7211,7 @@
                 <w:sz w:val="24"/>
                 <w:szCs w:val="24"/>
               </w:rPr>
-              <w:t>(</w:t>
-            </w:r>
-            <w:proofErr w:type="spellStart"/>
-            <w:r>
-              <w:rPr>
-                <w:rFonts w:ascii="Times New Roman" w:eastAsia="Times New Roman" w:hAnsi="Times New Roman" w:cs="Times New Roman"/>
-                <w:color w:val="212529"/>
-                <w:sz w:val="24"/>
-                <w:szCs w:val="24"/>
-              </w:rPr>
-              <w:t>obj</w:t>
-            </w:r>
-            <w:proofErr w:type="spellEnd"/>
-            <w:r>
-              <w:rPr>
-                <w:rFonts w:ascii="Times New Roman" w:eastAsia="Times New Roman" w:hAnsi="Times New Roman" w:cs="Times New Roman"/>
-                <w:color w:val="212529"/>
-                <w:sz w:val="24"/>
-                <w:szCs w:val="24"/>
-              </w:rPr>
-              <w:t>[, </w:t>
+              <w:t>(obj[, </w:t>
             </w:r>
             <w:proofErr w:type="spellStart"/>
             <w:r>
@@ -7677,7 +7761,6 @@
               <w:t>. </w:t>
             </w:r>
             <w:proofErr w:type="spellStart"/>
-            <w:proofErr w:type="gramStart"/>
             <w:r>
               <w:rPr>
                 <w:rFonts w:ascii="Courier New" w:eastAsia="Times New Roman" w:hAnsi="Courier New" w:cs="Courier New"/>
@@ -7689,7 +7772,6 @@
               <w:t>ones_like</w:t>
             </w:r>
             <w:proofErr w:type="spellEnd"/>
-            <w:proofErr w:type="gramEnd"/>
             <w:r>
               <w:rPr>
                 <w:rFonts w:ascii="Helvetica" w:eastAsia="Times New Roman" w:hAnsi="Helvetica" w:cs="Times New Roman"/>
@@ -8005,7 +8087,7 @@
 </file>
 
 <file path=word/numbering.xml><?xml version="1.0" encoding="utf-8"?>
-<w:numbering xmlns:wpc="http://schemas.microsoft.com/office/word/2010/wordprocessingCanvas" xmlns:mc="http://schemas.openxmlformats.org/markup-compatibility/2006" xmlns:o="urn:schemas-microsoft-com:office:office" xmlns:r="http://schemas.openxmlformats.org/officeDocument/2006/relationships" xmlns:m="http://schemas.openxmlformats.org/officeDocument/2006/math" xmlns:v="urn:schemas-microsoft-com:vml" xmlns:wp14="http://schemas.microsoft.com/office/word/2010/wordprocessingDrawing" xmlns:wp="http://schemas.openxmlformats.org/drawingml/2006/wordprocessingDrawing" xmlns:w10="urn:schemas-microsoft-com:office:word" xmlns:w="http://schemas.openxmlformats.org/wordprocessingml/2006/main" xmlns:w14="http://schemas.microsoft.com/office/word/2010/wordml" xmlns:w15="http://schemas.microsoft.com/office/word/2012/wordml" xmlns:wpg="http://schemas.microsoft.com/office/word/2010/wordprocessingGroup" xmlns:wpi="http://schemas.microsoft.com/office/word/2010/wordprocessingInk" xmlns:wne="http://schemas.microsoft.com/office/word/2006/wordml" xmlns:wps="http://schemas.microsoft.com/office/word/2010/wordprocessingShape" mc:Ignorable="w14 w15 wp14">
+<w:numbering xmlns:wpc="http://schemas.microsoft.com/office/word/2010/wordprocessingCanvas" xmlns:cx="http://schemas.microsoft.com/office/drawing/2014/chartex" xmlns:cx1="http://schemas.microsoft.com/office/drawing/2015/9/8/chartex" xmlns:cx2="http://schemas.microsoft.com/office/drawing/2015/10/21/chartex" xmlns:cx3="http://schemas.microsoft.com/office/drawing/2016/5/9/chartex" xmlns:cx4="http://schemas.microsoft.com/office/drawing/2016/5/10/chartex" xmlns:cx5="http://schemas.microsoft.com/office/drawing/2016/5/11/chartex" xmlns:cx6="http://schemas.microsoft.com/office/drawing/2016/5/12/chartex" xmlns:cx7="http://schemas.microsoft.com/office/drawing/2016/5/13/chartex" xmlns:cx8="http://schemas.microsoft.com/office/drawing/2016/5/14/chartex" xmlns:mc="http://schemas.openxmlformats.org/markup-compatibility/2006" xmlns:aink="http://schemas.microsoft.com/office/drawing/2016/ink" xmlns:am3d="http://schemas.microsoft.com/office/drawing/2017/model3d" xmlns:o="urn:schemas-microsoft-com:office:office" xmlns:r="http://schemas.openxmlformats.org/officeDocument/2006/relationships" xmlns:m="http://schemas.openxmlformats.org/officeDocument/2006/math" xmlns:v="urn:schemas-microsoft-com:vml" xmlns:wp14="http://schemas.microsoft.com/office/word/2010/wordprocessingDrawing" xmlns:wp="http://schemas.openxmlformats.org/drawingml/2006/wordprocessingDrawing" xmlns:w10="urn:schemas-microsoft-com:office:word" xmlns:w="http://schemas.openxmlformats.org/wordprocessingml/2006/main" xmlns:w14="http://schemas.microsoft.com/office/word/2010/wordml" xmlns:w15="http://schemas.microsoft.com/office/word/2012/wordml" xmlns:w16cex="http://schemas.microsoft.com/office/word/2018/wordml/cex" xmlns:w16cid="http://schemas.microsoft.com/office/word/2016/wordml/cid" xmlns:w16="http://schemas.microsoft.com/office/word/2018/wordml" xmlns:w16se="http://schemas.microsoft.com/office/word/2015/wordml/symex" xmlns:wpg="http://schemas.microsoft.com/office/word/2010/wordprocessingGroup" xmlns:wpi="http://schemas.microsoft.com/office/word/2010/wordprocessingInk" xmlns:wne="http://schemas.microsoft.com/office/word/2006/wordml" xmlns:wps="http://schemas.microsoft.com/office/word/2010/wordprocessingShape" mc:Ignorable="w14 w15 w16se w16cid w16 w16cex wp14">
   <w:abstractNum w:abstractNumId="0" w15:restartNumberingAfterBreak="0">
     <w:nsid w:val="119411B5"/>
     <w:multiLevelType w:val="hybridMultilevel"/>
@@ -8188,7 +8270,7 @@
 </file>
 
 <file path=word/styles.xml><?xml version="1.0" encoding="utf-8"?>
-<w:styles xmlns:mc="http://schemas.openxmlformats.org/markup-compatibility/2006" xmlns:r="http://schemas.openxmlformats.org/officeDocument/2006/relationships" xmlns:w="http://schemas.openxmlformats.org/wordprocessingml/2006/main" xmlns:w14="http://schemas.microsoft.com/office/word/2010/wordml" xmlns:w15="http://schemas.microsoft.com/office/word/2012/wordml" mc:Ignorable="w14 w15">
+<w:styles xmlns:mc="http://schemas.openxmlformats.org/markup-compatibility/2006" xmlns:r="http://schemas.openxmlformats.org/officeDocument/2006/relationships" xmlns:w="http://schemas.openxmlformats.org/wordprocessingml/2006/main" xmlns:w14="http://schemas.microsoft.com/office/word/2010/wordml" xmlns:w15="http://schemas.microsoft.com/office/word/2012/wordml" xmlns:w16cex="http://schemas.microsoft.com/office/word/2018/wordml/cex" xmlns:w16cid="http://schemas.microsoft.com/office/word/2016/wordml/cid" xmlns:w16="http://schemas.microsoft.com/office/word/2018/wordml" xmlns:w16se="http://schemas.microsoft.com/office/word/2015/wordml/symex" mc:Ignorable="w14 w15 w16se w16cid w16 w16cex">
   <w:docDefaults>
     <w:rPrDefault>
       <w:rPr>
@@ -8204,7 +8286,7 @@
       </w:pPr>
     </w:pPrDefault>
   </w:docDefaults>
-  <w:latentStyles w:defLockedState="0" w:defUIPriority="99" w:defSemiHidden="0" w:defUnhideWhenUsed="0" w:defQFormat="0" w:count="371">
+  <w:latentStyles w:defLockedState="0" w:defUIPriority="99" w:defSemiHidden="0" w:defUnhideWhenUsed="0" w:defQFormat="0" w:count="376">
     <w:lsdException w:name="Normal" w:uiPriority="0" w:qFormat="1"/>
     <w:lsdException w:name="heading 1" w:uiPriority="9" w:qFormat="1"/>
     <w:lsdException w:name="heading 2" w:semiHidden="1" w:uiPriority="9" w:unhideWhenUsed="1" w:qFormat="1"/>
@@ -8310,7 +8392,6 @@
     <w:lsdException w:name="HTML Sample" w:semiHidden="1" w:unhideWhenUsed="1"/>
     <w:lsdException w:name="HTML Typewriter" w:semiHidden="1" w:unhideWhenUsed="1"/>
     <w:lsdException w:name="HTML Variable" w:semiHidden="1" w:unhideWhenUsed="1"/>
-    <w:lsdException w:name="Normal Table" w:semiHidden="1" w:unhideWhenUsed="1"/>
     <w:lsdException w:name="annotation subject" w:semiHidden="1" w:unhideWhenUsed="1"/>
     <w:lsdException w:name="No List" w:semiHidden="1" w:unhideWhenUsed="1"/>
     <w:lsdException w:name="Outline List 1" w:semiHidden="1" w:unhideWhenUsed="1"/>
@@ -8353,11 +8434,8 @@
     <w:lsdException w:name="Table Contemporary" w:semiHidden="1" w:unhideWhenUsed="1"/>
     <w:lsdException w:name="Table Elegant" w:semiHidden="1" w:unhideWhenUsed="1"/>
     <w:lsdException w:name="Table Professional" w:semiHidden="1" w:unhideWhenUsed="1"/>
-    <w:lsdException w:name="Table Subtle 1" w:semiHidden="1" w:unhideWhenUsed="1"/>
     <w:lsdException w:name="Table Subtle 2" w:semiHidden="1" w:unhideWhenUsed="1"/>
     <w:lsdException w:name="Table Web 1" w:semiHidden="1" w:unhideWhenUsed="1"/>
-    <w:lsdException w:name="Table Web 2" w:semiHidden="1" w:unhideWhenUsed="1"/>
-    <w:lsdException w:name="Table Web 3" w:semiHidden="1" w:unhideWhenUsed="1"/>
     <w:lsdException w:name="Balloon Text" w:semiHidden="1" w:unhideWhenUsed="1"/>
     <w:lsdException w:name="Table Grid" w:uiPriority="39"/>
     <w:lsdException w:name="Table Theme" w:semiHidden="1" w:unhideWhenUsed="1"/>
@@ -8576,6 +8654,11 @@
     <w:lsdException w:name="List Table 5 Dark Accent 6" w:uiPriority="50"/>
     <w:lsdException w:name="List Table 6 Colorful Accent 6" w:uiPriority="51"/>
     <w:lsdException w:name="List Table 7 Colorful Accent 6" w:uiPriority="52"/>
+    <w:lsdException w:name="Mention" w:semiHidden="1" w:unhideWhenUsed="1"/>
+    <w:lsdException w:name="Smart Hyperlink" w:semiHidden="1" w:unhideWhenUsed="1"/>
+    <w:lsdException w:name="Hashtag" w:semiHidden="1" w:unhideWhenUsed="1"/>
+    <w:lsdException w:name="Unresolved Mention" w:semiHidden="1" w:unhideWhenUsed="1"/>
+    <w:lsdException w:name="Smart Link" w:semiHidden="1" w:unhideWhenUsed="1"/>
   </w:latentStyles>
   <w:style w:type="paragraph" w:default="1" w:styleId="Normal">
     <w:name w:val="Normal"/>
@@ -8603,6 +8686,7 @@
   <w:style w:type="character" w:default="1" w:styleId="DefaultParagraphFont">
     <w:name w:val="Default Paragraph Font"/>
     <w:uiPriority w:val="1"/>
+    <w:semiHidden/>
     <w:unhideWhenUsed/>
   </w:style>
   <w:style w:type="table" w:default="1" w:styleId="TableNormal">

</xml_diff>